<commit_message>
updated documentation and progress of motion tracking
</commit_message>
<xml_diff>
--- a/Documentation for motion tracking.docx
+++ b/Documentation for motion tracking.docx
@@ -27,18 +27,16 @@
         <w:pStyle w:val="ListParagraph"/>
       </w:pPr>
       <w:r>
-        <w:t xml:space="preserve">+: locate some players, implement our own contours to </w:t>
-      </w:r>
-      <w:proofErr w:type="gramStart"/>
-      <w:r>
-        <w:t xml:space="preserve">use </w:t>
-      </w:r>
-      <w:r>
-        <w:t>,</w:t>
-      </w:r>
-      <w:proofErr w:type="gramEnd"/>
-      <w:r>
-        <w:t xml:space="preserve"> coordinate of the bottom </w:t>
+        <w:t>+: lo</w:t>
+      </w:r>
+      <w:r>
+        <w:t>cate some players, modify the contour feature to suit our needs</w:t>
+      </w:r>
+      <w:r>
+        <w:t xml:space="preserve">, coordinate of the bottom </w:t>
+      </w:r>
+      <w:r>
+        <w:t xml:space="preserve">for feet detection </w:t>
       </w:r>
       <w:r>
         <w:t xml:space="preserve"> </w:t>
@@ -52,7 +50,13 @@
         <w:t xml:space="preserve">-: read contours paper </w:t>
       </w:r>
       <w:r>
-        <w:t xml:space="preserve">&amp; does work well for unconnected things </w:t>
+        <w:t>&amp; does</w:t>
+      </w:r>
+      <w:r>
+        <w:t xml:space="preserve"> not</w:t>
+      </w:r>
+      <w:r>
+        <w:t xml:space="preserve"> work well for unconnected things </w:t>
       </w:r>
     </w:p>
     <w:p>
@@ -80,7 +84,13 @@
         <w:t xml:space="preserve">Intensify the players with darker blue and darker red </w:t>
       </w:r>
       <w:r>
-        <w:t xml:space="preserve">(highest –red &amp; value &gt; 90) </w:t>
+        <w:t>(</w:t>
+      </w:r>
+      <w:r>
+        <w:t xml:space="preserve">i.e. for red </w:t>
+      </w:r>
+      <w:r>
+        <w:t xml:space="preserve">highest –red &amp; value &gt; 90) </w:t>
       </w:r>
     </w:p>
     <w:p>
@@ -90,9 +100,21 @@
           <w:ilvl w:val="0"/>
           <w:numId w:val="2"/>
         </w:numPr>
-      </w:pPr>
-      <w:r>
+        <w:rPr>
+          <w:strike/>
+        </w:rPr>
+      </w:pPr>
+      <w:r>
+        <w:rPr>
+          <w:strike/>
+        </w:rPr>
         <w:t>Remove background from image to detect players</w:t>
+      </w:r>
+      <w:r>
+        <w:rPr>
+          <w:strike/>
+        </w:rPr>
+        <w:t xml:space="preserve"> </w:t>
       </w:r>
     </w:p>
     <w:p>
@@ -116,28 +138,19 @@
         </w:numPr>
       </w:pPr>
       <w:r>
-        <w:t>Get the bottom coordinate of each players and draw it with an icon</w:t>
+        <w:t>Get the bottom coo</w:t>
+      </w:r>
+      <w:r>
+        <w:t>rdinate of each players and represent</w:t>
+      </w:r>
+      <w:r>
+        <w:t xml:space="preserve"> it with an icon</w:t>
       </w:r>
     </w:p>
     <w:p>
       <w:pPr>
         <w:pStyle w:val="ListParagraph"/>
         <w:ind w:left="1080"/>
-      </w:pPr>
-    </w:p>
-    <w:p>
-      <w:pPr>
-        <w:pStyle w:val="ListParagraph"/>
-      </w:pPr>
-    </w:p>
-    <w:p>
-      <w:pPr>
-        <w:pStyle w:val="ListParagraph"/>
-      </w:pPr>
-    </w:p>
-    <w:p>
-      <w:pPr>
-        <w:pStyle w:val="ListParagraph"/>
       </w:pPr>
     </w:p>
     <w:p>
@@ -162,13 +175,180 @@
       <w:r>
         <w:t>????</w:t>
       </w:r>
+    </w:p>
+    <w:p>
+      <w:r>
+        <w:t xml:space="preserve">Current </w:t>
+      </w:r>
+      <w:proofErr w:type="gramStart"/>
+      <w:r>
+        <w:t>progress :</w:t>
+      </w:r>
+      <w:proofErr w:type="gramEnd"/>
+      <w:r>
+        <w:t xml:space="preserve"> (7 </w:t>
+      </w:r>
+      <w:proofErr w:type="spellStart"/>
+      <w:r>
+        <w:t>nov</w:t>
+      </w:r>
+      <w:proofErr w:type="spellEnd"/>
+      <w:r>
+        <w:t xml:space="preserve"> 2015) </w:t>
+      </w:r>
+    </w:p>
+    <w:p>
+      <w:r>
+        <w:t xml:space="preserve">+: able to track red player, blue player and their </w:t>
+      </w:r>
+      <w:proofErr w:type="spellStart"/>
+      <w:r>
+        <w:t>feets</w:t>
+      </w:r>
+      <w:proofErr w:type="spellEnd"/>
+    </w:p>
+    <w:p>
+      <w:r>
+        <w:t xml:space="preserve">-: if red players are connected </w:t>
+      </w:r>
+      <w:proofErr w:type="spellStart"/>
+      <w:r>
+        <w:t>tgt</w:t>
+      </w:r>
+      <w:proofErr w:type="spellEnd"/>
+      <w:r>
+        <w:t xml:space="preserve"> -&gt; drawn as one contour</w:t>
+      </w:r>
+    </w:p>
+    <w:p>
+      <w:r>
+        <w:t xml:space="preserve">To do: </w:t>
+      </w:r>
+    </w:p>
+    <w:p>
+      <w:pPr>
+        <w:pStyle w:val="ListParagraph"/>
+        <w:numPr>
+          <w:ilvl w:val="0"/>
+          <w:numId w:val="4"/>
+        </w:numPr>
+      </w:pPr>
+      <w:r>
+        <w:t>Account for overlap of players in the same team</w:t>
+      </w:r>
+    </w:p>
+    <w:p>
+      <w:r>
+        <w:t xml:space="preserve">(current idea is keep a history of the players’ </w:t>
+      </w:r>
+      <w:proofErr w:type="spellStart"/>
+      <w:r>
+        <w:t>prev</w:t>
+      </w:r>
+      <w:proofErr w:type="spellEnd"/>
+      <w:r>
+        <w:t xml:space="preserve"> frame position and no. of boxes, if no of boxes decrease &amp; check which boxes are missing/ check which player’s position within a certain vicinity is missing which means he is probably merged with other players into the same box, then find the 4 possible values of the box and check the distance </w:t>
+      </w:r>
+      <w:proofErr w:type="spellStart"/>
+      <w:r>
+        <w:t>btwn</w:t>
+      </w:r>
+      <w:proofErr w:type="spellEnd"/>
+      <w:r>
+        <w:t xml:space="preserve"> the player’s </w:t>
+      </w:r>
+      <w:proofErr w:type="spellStart"/>
+      <w:r>
+        <w:t>prev</w:t>
+      </w:r>
+      <w:proofErr w:type="spellEnd"/>
+      <w:r>
+        <w:t xml:space="preserve"> position to these 4 values, use the one with the smallest distance n set it to be the player’s current position.</w:t>
+      </w:r>
+    </w:p>
+    <w:p>
+      <w:pPr>
+        <w:pStyle w:val="ListParagraph"/>
+        <w:numPr>
+          <w:ilvl w:val="0"/>
+          <w:numId w:val="4"/>
+        </w:numPr>
+      </w:pPr>
+      <w:r>
+        <w:t>Track goalkeeper</w:t>
+      </w:r>
+    </w:p>
+    <w:p>
+      <w:pPr>
+        <w:pStyle w:val="ListParagraph"/>
+        <w:numPr>
+          <w:ilvl w:val="0"/>
+          <w:numId w:val="4"/>
+        </w:numPr>
+      </w:pPr>
+      <w:r>
+        <w:t>Track referee</w:t>
+      </w:r>
+    </w:p>
+    <w:p>
+      <w:pPr>
+        <w:pStyle w:val="ListParagraph"/>
+        <w:numPr>
+          <w:ilvl w:val="0"/>
+          <w:numId w:val="4"/>
+        </w:numPr>
+      </w:pPr>
+      <w:r>
+        <w:t xml:space="preserve">Track linesmen(optional) </w:t>
+      </w:r>
+    </w:p>
+    <w:p>
+      <w:pPr>
+        <w:pStyle w:val="ListParagraph"/>
+        <w:numPr>
+          <w:ilvl w:val="0"/>
+          <w:numId w:val="4"/>
+        </w:numPr>
+      </w:pPr>
+      <w:r>
+        <w:t>Draw overlay of a line to show a player being offside</w:t>
+      </w:r>
+    </w:p>
+    <w:p>
+      <w:pPr>
+        <w:pStyle w:val="ListParagraph"/>
+      </w:pPr>
+    </w:p>
+    <w:p>
+      <w:r>
+        <w:t>Bonus Points:</w:t>
+      </w:r>
+    </w:p>
+    <w:p>
+      <w:pPr>
+        <w:pStyle w:val="ListParagraph"/>
+        <w:numPr>
+          <w:ilvl w:val="0"/>
+          <w:numId w:val="5"/>
+        </w:numPr>
+      </w:pPr>
+      <w:r>
+        <w:t xml:space="preserve">Compute the distance moved by each player for entire duration of video </w:t>
+      </w:r>
+    </w:p>
+    <w:p>
+      <w:pPr>
+        <w:pStyle w:val="ListParagraph"/>
+        <w:numPr>
+          <w:ilvl w:val="0"/>
+          <w:numId w:val="5"/>
+        </w:numPr>
+      </w:pPr>
+      <w:r>
+        <w:t>Track the trajectory of ball and use graphics to show its 3D trajectory</w:t>
+      </w:r>
       <w:bookmarkStart w:id="0" w:name="_GoBack"/>
       <w:bookmarkEnd w:id="0"/>
-    </w:p>
-    <w:p>
-      <w:pPr>
-        <w:pStyle w:val="ListParagraph"/>
-      </w:pPr>
     </w:p>
     <w:sectPr>
       <w:pgSz w:w="11906" w:h="16838"/>
@@ -183,6 +363,207 @@
 <file path=word/numbering.xml><?xml version="1.0" encoding="utf-8"?>
 <w:numbering xmlns:wpc="http://schemas.microsoft.com/office/word/2010/wordprocessingCanvas" xmlns:mc="http://schemas.openxmlformats.org/markup-compatibility/2006" xmlns:o="urn:schemas-microsoft-com:office:office" xmlns:r="http://schemas.openxmlformats.org/officeDocument/2006/relationships" xmlns:m="http://schemas.openxmlformats.org/officeDocument/2006/math" xmlns:v="urn:schemas-microsoft-com:vml" xmlns:wp14="http://schemas.microsoft.com/office/word/2010/wordprocessingDrawing" xmlns:wp="http://schemas.openxmlformats.org/drawingml/2006/wordprocessingDrawing" xmlns:w10="urn:schemas-microsoft-com:office:word" xmlns:w="http://schemas.openxmlformats.org/wordprocessingml/2006/main" xmlns:w14="http://schemas.microsoft.com/office/word/2010/wordml" xmlns:w15="http://schemas.microsoft.com/office/word/2012/wordml" xmlns:wpg="http://schemas.microsoft.com/office/word/2010/wordprocessingGroup" xmlns:wpi="http://schemas.microsoft.com/office/word/2010/wordprocessingInk" xmlns:wne="http://schemas.microsoft.com/office/word/2006/wordml" xmlns:wps="http://schemas.microsoft.com/office/word/2010/wordprocessingShape" mc:Ignorable="w14 w15 wp14">
   <w:abstractNum w:abstractNumId="0" w15:restartNumberingAfterBreak="0">
+    <w:nsid w:val="0FDA492D"/>
+    <w:multiLevelType w:val="hybridMultilevel"/>
+    <w:tmpl w:val="56965132"/>
+    <w:lvl w:ilvl="0" w:tplc="CF9A0042">
+      <w:numFmt w:val="bullet"/>
+      <w:lvlText w:val="-"/>
+      <w:lvlJc w:val="left"/>
+      <w:pPr>
+        <w:ind w:left="720" w:hanging="360"/>
+      </w:pPr>
+      <w:rPr>
+        <w:rFonts w:ascii="Calibri" w:eastAsiaTheme="minorEastAsia" w:hAnsi="Calibri" w:cstheme="minorBidi" w:hint="default"/>
+      </w:rPr>
+    </w:lvl>
+    <w:lvl w:ilvl="1" w:tplc="48090003" w:tentative="1">
+      <w:start w:val="1"/>
+      <w:numFmt w:val="bullet"/>
+      <w:lvlText w:val="o"/>
+      <w:lvlJc w:val="left"/>
+      <w:pPr>
+        <w:ind w:left="1440" w:hanging="360"/>
+      </w:pPr>
+      <w:rPr>
+        <w:rFonts w:ascii="Courier New" w:hAnsi="Courier New" w:cs="Courier New" w:hint="default"/>
+      </w:rPr>
+    </w:lvl>
+    <w:lvl w:ilvl="2" w:tplc="48090005" w:tentative="1">
+      <w:start w:val="1"/>
+      <w:numFmt w:val="bullet"/>
+      <w:lvlText w:val=""/>
+      <w:lvlJc w:val="left"/>
+      <w:pPr>
+        <w:ind w:left="2160" w:hanging="360"/>
+      </w:pPr>
+      <w:rPr>
+        <w:rFonts w:ascii="Wingdings" w:hAnsi="Wingdings" w:hint="default"/>
+      </w:rPr>
+    </w:lvl>
+    <w:lvl w:ilvl="3" w:tplc="48090001" w:tentative="1">
+      <w:start w:val="1"/>
+      <w:numFmt w:val="bullet"/>
+      <w:lvlText w:val=""/>
+      <w:lvlJc w:val="left"/>
+      <w:pPr>
+        <w:ind w:left="2880" w:hanging="360"/>
+      </w:pPr>
+      <w:rPr>
+        <w:rFonts w:ascii="Symbol" w:hAnsi="Symbol" w:hint="default"/>
+      </w:rPr>
+    </w:lvl>
+    <w:lvl w:ilvl="4" w:tplc="48090003" w:tentative="1">
+      <w:start w:val="1"/>
+      <w:numFmt w:val="bullet"/>
+      <w:lvlText w:val="o"/>
+      <w:lvlJc w:val="left"/>
+      <w:pPr>
+        <w:ind w:left="3600" w:hanging="360"/>
+      </w:pPr>
+      <w:rPr>
+        <w:rFonts w:ascii="Courier New" w:hAnsi="Courier New" w:cs="Courier New" w:hint="default"/>
+      </w:rPr>
+    </w:lvl>
+    <w:lvl w:ilvl="5" w:tplc="48090005" w:tentative="1">
+      <w:start w:val="1"/>
+      <w:numFmt w:val="bullet"/>
+      <w:lvlText w:val=""/>
+      <w:lvlJc w:val="left"/>
+      <w:pPr>
+        <w:ind w:left="4320" w:hanging="360"/>
+      </w:pPr>
+      <w:rPr>
+        <w:rFonts w:ascii="Wingdings" w:hAnsi="Wingdings" w:hint="default"/>
+      </w:rPr>
+    </w:lvl>
+    <w:lvl w:ilvl="6" w:tplc="48090001" w:tentative="1">
+      <w:start w:val="1"/>
+      <w:numFmt w:val="bullet"/>
+      <w:lvlText w:val=""/>
+      <w:lvlJc w:val="left"/>
+      <w:pPr>
+        <w:ind w:left="5040" w:hanging="360"/>
+      </w:pPr>
+      <w:rPr>
+        <w:rFonts w:ascii="Symbol" w:hAnsi="Symbol" w:hint="default"/>
+      </w:rPr>
+    </w:lvl>
+    <w:lvl w:ilvl="7" w:tplc="48090003" w:tentative="1">
+      <w:start w:val="1"/>
+      <w:numFmt w:val="bullet"/>
+      <w:lvlText w:val="o"/>
+      <w:lvlJc w:val="left"/>
+      <w:pPr>
+        <w:ind w:left="5760" w:hanging="360"/>
+      </w:pPr>
+      <w:rPr>
+        <w:rFonts w:ascii="Courier New" w:hAnsi="Courier New" w:cs="Courier New" w:hint="default"/>
+      </w:rPr>
+    </w:lvl>
+    <w:lvl w:ilvl="8" w:tplc="48090005" w:tentative="1">
+      <w:start w:val="1"/>
+      <w:numFmt w:val="bullet"/>
+      <w:lvlText w:val=""/>
+      <w:lvlJc w:val="left"/>
+      <w:pPr>
+        <w:ind w:left="6480" w:hanging="360"/>
+      </w:pPr>
+      <w:rPr>
+        <w:rFonts w:ascii="Wingdings" w:hAnsi="Wingdings" w:hint="default"/>
+      </w:rPr>
+    </w:lvl>
+  </w:abstractNum>
+  <w:abstractNum w:abstractNumId="1" w15:restartNumberingAfterBreak="0">
+    <w:nsid w:val="1E5568A6"/>
+    <w:multiLevelType w:val="hybridMultilevel"/>
+    <w:tmpl w:val="3B3AAF56"/>
+    <w:lvl w:ilvl="0" w:tplc="48090011">
+      <w:start w:val="1"/>
+      <w:numFmt w:val="decimal"/>
+      <w:lvlText w:val="%1)"/>
+      <w:lvlJc w:val="left"/>
+      <w:pPr>
+        <w:ind w:left="720" w:hanging="360"/>
+      </w:pPr>
+      <w:rPr>
+        <w:rFonts w:hint="default"/>
+      </w:rPr>
+    </w:lvl>
+    <w:lvl w:ilvl="1" w:tplc="48090019" w:tentative="1">
+      <w:start w:val="1"/>
+      <w:numFmt w:val="lowerLetter"/>
+      <w:lvlText w:val="%2."/>
+      <w:lvlJc w:val="left"/>
+      <w:pPr>
+        <w:ind w:left="1440" w:hanging="360"/>
+      </w:pPr>
+    </w:lvl>
+    <w:lvl w:ilvl="2" w:tplc="4809001B" w:tentative="1">
+      <w:start w:val="1"/>
+      <w:numFmt w:val="lowerRoman"/>
+      <w:lvlText w:val="%3."/>
+      <w:lvlJc w:val="right"/>
+      <w:pPr>
+        <w:ind w:left="2160" w:hanging="180"/>
+      </w:pPr>
+    </w:lvl>
+    <w:lvl w:ilvl="3" w:tplc="4809000F" w:tentative="1">
+      <w:start w:val="1"/>
+      <w:numFmt w:val="decimal"/>
+      <w:lvlText w:val="%4."/>
+      <w:lvlJc w:val="left"/>
+      <w:pPr>
+        <w:ind w:left="2880" w:hanging="360"/>
+      </w:pPr>
+    </w:lvl>
+    <w:lvl w:ilvl="4" w:tplc="48090019" w:tentative="1">
+      <w:start w:val="1"/>
+      <w:numFmt w:val="lowerLetter"/>
+      <w:lvlText w:val="%5."/>
+      <w:lvlJc w:val="left"/>
+      <w:pPr>
+        <w:ind w:left="3600" w:hanging="360"/>
+      </w:pPr>
+    </w:lvl>
+    <w:lvl w:ilvl="5" w:tplc="4809001B" w:tentative="1">
+      <w:start w:val="1"/>
+      <w:numFmt w:val="lowerRoman"/>
+      <w:lvlText w:val="%6."/>
+      <w:lvlJc w:val="right"/>
+      <w:pPr>
+        <w:ind w:left="4320" w:hanging="180"/>
+      </w:pPr>
+    </w:lvl>
+    <w:lvl w:ilvl="6" w:tplc="4809000F" w:tentative="1">
+      <w:start w:val="1"/>
+      <w:numFmt w:val="decimal"/>
+      <w:lvlText w:val="%7."/>
+      <w:lvlJc w:val="left"/>
+      <w:pPr>
+        <w:ind w:left="5040" w:hanging="360"/>
+      </w:pPr>
+    </w:lvl>
+    <w:lvl w:ilvl="7" w:tplc="48090019" w:tentative="1">
+      <w:start w:val="1"/>
+      <w:numFmt w:val="lowerLetter"/>
+      <w:lvlText w:val="%8."/>
+      <w:lvlJc w:val="left"/>
+      <w:pPr>
+        <w:ind w:left="5760" w:hanging="360"/>
+      </w:pPr>
+    </w:lvl>
+    <w:lvl w:ilvl="8" w:tplc="4809001B" w:tentative="1">
+      <w:start w:val="1"/>
+      <w:numFmt w:val="lowerRoman"/>
+      <w:lvlText w:val="%9."/>
+      <w:lvlJc w:val="right"/>
+      <w:pPr>
+        <w:ind w:left="6480" w:hanging="180"/>
+      </w:pPr>
+    </w:lvl>
+  </w:abstractNum>
+  <w:abstractNum w:abstractNumId="2" w15:restartNumberingAfterBreak="0">
     <w:nsid w:val="34804165"/>
     <w:multiLevelType w:val="hybridMultilevel"/>
     <w:tmpl w:val="9CCE1C76"/>
@@ -271,7 +652,96 @@
       </w:pPr>
     </w:lvl>
   </w:abstractNum>
-  <w:abstractNum w:abstractNumId="1" w15:restartNumberingAfterBreak="0">
+  <w:abstractNum w:abstractNumId="3" w15:restartNumberingAfterBreak="0">
+    <w:nsid w:val="495755A5"/>
+    <w:multiLevelType w:val="hybridMultilevel"/>
+    <w:tmpl w:val="12686F14"/>
+    <w:lvl w:ilvl="0" w:tplc="4809000F">
+      <w:start w:val="1"/>
+      <w:numFmt w:val="decimal"/>
+      <w:lvlText w:val="%1."/>
+      <w:lvlJc w:val="left"/>
+      <w:pPr>
+        <w:ind w:left="720" w:hanging="360"/>
+      </w:pPr>
+      <w:rPr>
+        <w:rFonts w:hint="default"/>
+      </w:rPr>
+    </w:lvl>
+    <w:lvl w:ilvl="1" w:tplc="48090019" w:tentative="1">
+      <w:start w:val="1"/>
+      <w:numFmt w:val="lowerLetter"/>
+      <w:lvlText w:val="%2."/>
+      <w:lvlJc w:val="left"/>
+      <w:pPr>
+        <w:ind w:left="1440" w:hanging="360"/>
+      </w:pPr>
+    </w:lvl>
+    <w:lvl w:ilvl="2" w:tplc="4809001B" w:tentative="1">
+      <w:start w:val="1"/>
+      <w:numFmt w:val="lowerRoman"/>
+      <w:lvlText w:val="%3."/>
+      <w:lvlJc w:val="right"/>
+      <w:pPr>
+        <w:ind w:left="2160" w:hanging="180"/>
+      </w:pPr>
+    </w:lvl>
+    <w:lvl w:ilvl="3" w:tplc="4809000F" w:tentative="1">
+      <w:start w:val="1"/>
+      <w:numFmt w:val="decimal"/>
+      <w:lvlText w:val="%4."/>
+      <w:lvlJc w:val="left"/>
+      <w:pPr>
+        <w:ind w:left="2880" w:hanging="360"/>
+      </w:pPr>
+    </w:lvl>
+    <w:lvl w:ilvl="4" w:tplc="48090019" w:tentative="1">
+      <w:start w:val="1"/>
+      <w:numFmt w:val="lowerLetter"/>
+      <w:lvlText w:val="%5."/>
+      <w:lvlJc w:val="left"/>
+      <w:pPr>
+        <w:ind w:left="3600" w:hanging="360"/>
+      </w:pPr>
+    </w:lvl>
+    <w:lvl w:ilvl="5" w:tplc="4809001B" w:tentative="1">
+      <w:start w:val="1"/>
+      <w:numFmt w:val="lowerRoman"/>
+      <w:lvlText w:val="%6."/>
+      <w:lvlJc w:val="right"/>
+      <w:pPr>
+        <w:ind w:left="4320" w:hanging="180"/>
+      </w:pPr>
+    </w:lvl>
+    <w:lvl w:ilvl="6" w:tplc="4809000F" w:tentative="1">
+      <w:start w:val="1"/>
+      <w:numFmt w:val="decimal"/>
+      <w:lvlText w:val="%7."/>
+      <w:lvlJc w:val="left"/>
+      <w:pPr>
+        <w:ind w:left="5040" w:hanging="360"/>
+      </w:pPr>
+    </w:lvl>
+    <w:lvl w:ilvl="7" w:tplc="48090019" w:tentative="1">
+      <w:start w:val="1"/>
+      <w:numFmt w:val="lowerLetter"/>
+      <w:lvlText w:val="%8."/>
+      <w:lvlJc w:val="left"/>
+      <w:pPr>
+        <w:ind w:left="5760" w:hanging="360"/>
+      </w:pPr>
+    </w:lvl>
+    <w:lvl w:ilvl="8" w:tplc="4809001B" w:tentative="1">
+      <w:start w:val="1"/>
+      <w:numFmt w:val="lowerRoman"/>
+      <w:lvlText w:val="%9."/>
+      <w:lvlJc w:val="right"/>
+      <w:pPr>
+        <w:ind w:left="6480" w:hanging="180"/>
+      </w:pPr>
+    </w:lvl>
+  </w:abstractNum>
+  <w:abstractNum w:abstractNumId="4" w15:restartNumberingAfterBreak="0">
     <w:nsid w:val="5B811FBD"/>
     <w:multiLevelType w:val="hybridMultilevel"/>
     <w:tmpl w:val="FD30BAAA"/>
@@ -361,10 +831,19 @@
     </w:lvl>
   </w:abstractNum>
   <w:num w:numId="1">
+    <w:abstractNumId w:val="2"/>
+  </w:num>
+  <w:num w:numId="2">
+    <w:abstractNumId w:val="4"/>
+  </w:num>
+  <w:num w:numId="3">
     <w:abstractNumId w:val="0"/>
   </w:num>
-  <w:num w:numId="2">
+  <w:num w:numId="4">
     <w:abstractNumId w:val="1"/>
+  </w:num>
+  <w:num w:numId="5">
+    <w:abstractNumId w:val="3"/>
   </w:num>
 </w:numbering>
 </file>

</xml_diff>